<commit_message>
Corrected EBND and tokens table
</commit_message>
<xml_diff>
--- a/Tabla de tokens.docx
+++ b/Tabla de tokens.docx
@@ -1000,6 +1000,62 @@
             <w:pPr>
               <w:jc w:val="center"/>
             </w:pPr>
+            <w:proofErr w:type="spellStart"/>
+            <w:r>
+              <w:t>Event</w:t>
+            </w:r>
+            <w:proofErr w:type="spellEnd"/>
+          </w:p>
+        </w:tc>
+        <w:tc>
+          <w:tcPr>
+            <w:tcW w:w="2540" w:type="dxa"/>
+          </w:tcPr>
+          <w:p>
+            <w:pPr>
+              <w:jc w:val="center"/>
+            </w:pPr>
+            <w:r>
+              <w:t>[1-9</w:t>
+            </w:r>
+            <w:proofErr w:type="gramStart"/>
+            <w:r>
+              <w:t>][</w:t>
+            </w:r>
+            <w:proofErr w:type="gramEnd"/>
+            <w:r>
+              <w:t>0-9]*</w:t>
+            </w:r>
+          </w:p>
+        </w:tc>
+        <w:tc>
+          <w:tcPr>
+            <w:tcW w:w="3343" w:type="dxa"/>
+          </w:tcPr>
+          <w:p>
+            <w:pPr>
+              <w:jc w:val="center"/>
+            </w:pPr>
+            <w:r>
+              <w:t>37</w:t>
+            </w:r>
+            <w:bookmarkStart w:id="0" w:name="_GoBack"/>
+            <w:bookmarkEnd w:id="0"/>
+          </w:p>
+        </w:tc>
+      </w:tr>
+      <w:tr>
+        <w:trPr>
+          <w:jc w:val="center"/>
+        </w:trPr>
+        <w:tc>
+          <w:tcPr>
+            <w:tcW w:w="2611" w:type="dxa"/>
+          </w:tcPr>
+          <w:p>
+            <w:pPr>
+              <w:jc w:val="center"/>
+            </w:pPr>
             <w:r>
               <w:t>Código</w:t>
             </w:r>
@@ -1126,8 +1182,6 @@
               </w:rPr>
               <w:t>Token</w:t>
             </w:r>
-            <w:bookmarkStart w:id="0" w:name="_GoBack"/>
-            <w:bookmarkEnd w:id="0"/>
           </w:p>
         </w:tc>
       </w:tr>

</xml_diff>